<commit_message>
Update Bellabeat - Outline Questions.docx
</commit_message>
<xml_diff>
--- a/Bellabeat - Outline Questions.docx
+++ b/Bellabeat - Outline Questions.docx
@@ -851,7 +851,6 @@
         </w:rPr>
         <w:t xml:space="preserve"> - </w:t>
       </w:r>
-      <w:proofErr w:type="spellStart"/>
       <w:r>
         <w:rPr>
           <w:sz w:val="24"/>
@@ -871,15 +870,7 @@
           <w:sz w:val="24"/>
           <w:szCs w:val="24"/>
         </w:rPr>
-        <w:t>beat’s</w:t>
-      </w:r>
-      <w:proofErr w:type="spellEnd"/>
-      <w:r>
-        <w:rPr>
-          <w:sz w:val="24"/>
-          <w:szCs w:val="24"/>
-        </w:rPr>
-        <w:t xml:space="preserve"> focus is on discrete and stylish wearable trackers that resemble jewelry.</w:t>
+        <w:t>beat’s focus is on discrete and stylish wearable trackers that resemble jewelry.</w:t>
       </w:r>
       <w:r>
         <w:rPr>
@@ -1097,6 +1088,7 @@
           <w:szCs w:val="24"/>
         </w:rPr>
       </w:pPr>
+      <w:commentRangeStart w:id="0"/>
       <w:r>
         <w:rPr>
           <w:sz w:val="24"/>
@@ -1117,6 +1109,13 @@
           <w:szCs w:val="24"/>
         </w:rPr>
         <w:t>fitness tracker</w:t>
+      </w:r>
+      <w:commentRangeEnd w:id="0"/>
+      <w:r>
+        <w:rPr>
+          <w:rStyle w:val="CommentReference"/>
+        </w:rPr>
+        <w:commentReference w:id="0"/>
       </w:r>
       <w:r>
         <w:rPr>
@@ -1200,7 +1199,21 @@
           <w:sz w:val="24"/>
           <w:szCs w:val="24"/>
         </w:rPr>
-        <w:t xml:space="preserve">  However, it might be positive because it could afford the opportunity to create and market an additional product that could generate additional revenue for the company – and could further aid the users in achieving their fitness goals.</w:t>
+        <w:t xml:space="preserve">  However, it might be positive because it could afford the opportunity to create and market a</w:t>
+      </w:r>
+      <w:r>
+        <w:rPr>
+          <w:sz w:val="24"/>
+          <w:szCs w:val="24"/>
+        </w:rPr>
+        <w:t xml:space="preserve"> new</w:t>
+      </w:r>
+      <w:r>
+        <w:rPr>
+          <w:sz w:val="24"/>
+          <w:szCs w:val="24"/>
+        </w:rPr>
+        <w:t xml:space="preserve"> product that could generate additional revenue for the company – and could further aid the users in achieving their fitness goals.</w:t>
       </w:r>
     </w:p>
     <w:p>
@@ -1590,7 +1603,6 @@
           <w:szCs w:val="24"/>
         </w:rPr>
       </w:pPr>
-      <w:proofErr w:type="spellStart"/>
       <w:r>
         <w:rPr>
           <w:sz w:val="24"/>
@@ -1598,7 +1610,6 @@
         </w:rPr>
         <w:t>Daily_activity</w:t>
       </w:r>
-      <w:proofErr w:type="spellEnd"/>
     </w:p>
     <w:p>
       <w:pPr>
@@ -1673,7 +1684,6 @@
           <w:szCs w:val="24"/>
         </w:rPr>
       </w:pPr>
-      <w:proofErr w:type="spellStart"/>
       <w:r>
         <w:rPr>
           <w:sz w:val="24"/>
@@ -1681,7 +1691,6 @@
         </w:rPr>
         <w:t>Daily_sleep</w:t>
       </w:r>
-      <w:proofErr w:type="spellEnd"/>
     </w:p>
     <w:p>
       <w:pPr>
@@ -1735,21 +1744,12 @@
           <w:szCs w:val="24"/>
         </w:rPr>
       </w:pPr>
-      <w:proofErr w:type="spellStart"/>
-      <w:r>
-        <w:rPr>
-          <w:sz w:val="24"/>
-          <w:szCs w:val="24"/>
-        </w:rPr>
-        <w:t>Weight_log</w:t>
-      </w:r>
-      <w:proofErr w:type="spellEnd"/>
-      <w:r>
-        <w:rPr>
-          <w:sz w:val="24"/>
-          <w:szCs w:val="24"/>
-        </w:rPr>
-        <w:t xml:space="preserve"> </w:t>
+      <w:r>
+        <w:rPr>
+          <w:sz w:val="24"/>
+          <w:szCs w:val="24"/>
+        </w:rPr>
+        <w:t xml:space="preserve">Weight_log </w:t>
       </w:r>
     </w:p>
     <w:p>
@@ -1811,7 +1811,6 @@
           <w:szCs w:val="24"/>
         </w:rPr>
       </w:pPr>
-      <w:proofErr w:type="spellStart"/>
       <w:r>
         <w:rPr>
           <w:sz w:val="24"/>
@@ -1819,7 +1818,6 @@
         </w:rPr>
         <w:t>Seconds_heartrate</w:t>
       </w:r>
-      <w:proofErr w:type="spellEnd"/>
     </w:p>
     <w:p>
       <w:pPr>
@@ -1899,62 +1897,30 @@
           <w:sz w:val="24"/>
           <w:szCs w:val="24"/>
         </w:rPr>
-        <w:t xml:space="preserve">There are 79 records in the </w:t>
-      </w:r>
-      <w:proofErr w:type="spellStart"/>
-      <w:r>
-        <w:rPr>
-          <w:sz w:val="24"/>
-          <w:szCs w:val="24"/>
-        </w:rPr>
-        <w:t>daily_activity</w:t>
-      </w:r>
-      <w:proofErr w:type="spellEnd"/>
-      <w:r>
-        <w:rPr>
-          <w:sz w:val="24"/>
-          <w:szCs w:val="24"/>
-        </w:rPr>
-        <w:t xml:space="preserve"> table that show being sedentary for 1440 minutes (24 hours).  Perhaps want to check how many a zero across the board – calories, as an example.</w:t>
-      </w:r>
-    </w:p>
-    <w:p>
-      <w:pPr>
-        <w:rPr>
-          <w:sz w:val="24"/>
-          <w:szCs w:val="24"/>
-        </w:rPr>
-      </w:pPr>
-    </w:p>
-    <w:p>
-      <w:pPr>
-        <w:rPr>
-          <w:sz w:val="24"/>
-          <w:szCs w:val="24"/>
-        </w:rPr>
-      </w:pPr>
-      <w:r>
-        <w:rPr>
-          <w:sz w:val="24"/>
-          <w:szCs w:val="24"/>
-        </w:rPr>
-        <w:t xml:space="preserve">A day with 0 calorie burn in the </w:t>
-      </w:r>
-      <w:proofErr w:type="spellStart"/>
-      <w:r>
-        <w:rPr>
-          <w:sz w:val="24"/>
-          <w:szCs w:val="24"/>
-        </w:rPr>
-        <w:t>daily_activity</w:t>
-      </w:r>
-      <w:proofErr w:type="spellEnd"/>
-      <w:r>
-        <w:rPr>
-          <w:sz w:val="24"/>
-          <w:szCs w:val="24"/>
-        </w:rPr>
-        <w:t xml:space="preserve"> table would probably mean that the user did not wear their device that day and be a better indicator than the sedentary minutes figure.</w:t>
+        <w:t>There are 79 records in the daily_activity table that show being sedentary for 1440 minutes (24 hours).  Perhaps want to check how many a zero across the board – calories, as an example.</w:t>
+      </w:r>
+    </w:p>
+    <w:p>
+      <w:pPr>
+        <w:rPr>
+          <w:sz w:val="24"/>
+          <w:szCs w:val="24"/>
+        </w:rPr>
+      </w:pPr>
+    </w:p>
+    <w:p>
+      <w:pPr>
+        <w:rPr>
+          <w:sz w:val="24"/>
+          <w:szCs w:val="24"/>
+        </w:rPr>
+      </w:pPr>
+      <w:r>
+        <w:rPr>
+          <w:sz w:val="24"/>
+          <w:szCs w:val="24"/>
+        </w:rPr>
+        <w:t>A day with 0 calorie burn in the daily_activity table would probably mean that the user did not wear their device that day and be a better indicator than the sedentary minutes figure.</w:t>
       </w:r>
       <w:r>
         <w:rPr>
@@ -1984,23 +1950,7 @@
           <w:sz w:val="24"/>
           <w:szCs w:val="24"/>
         </w:rPr>
-        <w:t xml:space="preserve">A mismatch between distances and step counts in the </w:t>
-      </w:r>
-      <w:proofErr w:type="spellStart"/>
-      <w:r>
-        <w:rPr>
-          <w:sz w:val="24"/>
-          <w:szCs w:val="24"/>
-        </w:rPr>
-        <w:t>daily_activity</w:t>
-      </w:r>
-      <w:proofErr w:type="spellEnd"/>
-      <w:r>
-        <w:rPr>
-          <w:sz w:val="24"/>
-          <w:szCs w:val="24"/>
-        </w:rPr>
-        <w:t xml:space="preserve"> table.</w:t>
+        <w:t>A mismatch between distances and step counts in the daily_activity table.</w:t>
       </w:r>
     </w:p>
     <w:p>
@@ -2043,23 +1993,7 @@
           <w:sz w:val="24"/>
           <w:szCs w:val="24"/>
         </w:rPr>
-        <w:t xml:space="preserve">Step counts &gt; 0 with distances, but with no active minutes – There are 7 records in the </w:t>
-      </w:r>
-      <w:proofErr w:type="spellStart"/>
-      <w:r>
-        <w:rPr>
-          <w:sz w:val="24"/>
-          <w:szCs w:val="24"/>
-        </w:rPr>
-        <w:t>daily_activity</w:t>
-      </w:r>
-      <w:proofErr w:type="spellEnd"/>
-      <w:r>
-        <w:rPr>
-          <w:sz w:val="24"/>
-          <w:szCs w:val="24"/>
-        </w:rPr>
-        <w:t xml:space="preserve"> table with steps &gt; 0, 0’s for all activity distances and activity minutes, sedentary for 1440 minutes, calories &gt; 0, but where the total distance = the tracker distance.</w:t>
+        <w:t>Step counts &gt; 0 with distances, but with no active minutes – There are 7 records in the daily_activity table with steps &gt; 0, 0’s for all activity distances and activity minutes, sedentary for 1440 minutes, calories &gt; 0, but where the total distance = the tracker distance.</w:t>
       </w:r>
     </w:p>
     <w:p>
@@ -2099,23 +2033,7 @@
           <w:szCs w:val="24"/>
         </w:rPr>
         <w:lastRenderedPageBreak/>
-        <w:t xml:space="preserve">In the data dictionary for the </w:t>
-      </w:r>
-      <w:proofErr w:type="spellStart"/>
-      <w:r>
-        <w:rPr>
-          <w:sz w:val="24"/>
-          <w:szCs w:val="24"/>
-        </w:rPr>
-        <w:t>daily_activity</w:t>
-      </w:r>
-      <w:proofErr w:type="spellEnd"/>
-      <w:r>
-        <w:rPr>
-          <w:sz w:val="24"/>
-          <w:szCs w:val="24"/>
-        </w:rPr>
-        <w:t xml:space="preserve"> table:</w:t>
+        <w:t>In the data dictionary for the daily_activity table:</w:t>
       </w:r>
     </w:p>
     <w:p>
@@ -2130,21 +2048,12 @@
           <w:szCs w:val="24"/>
         </w:rPr>
       </w:pPr>
-      <w:proofErr w:type="spellStart"/>
-      <w:r>
-        <w:rPr>
-          <w:sz w:val="24"/>
-          <w:szCs w:val="24"/>
-        </w:rPr>
-        <w:t>TotalDistance</w:t>
-      </w:r>
-      <w:proofErr w:type="spellEnd"/>
-      <w:r>
-        <w:rPr>
-          <w:sz w:val="24"/>
-          <w:szCs w:val="24"/>
-        </w:rPr>
-        <w:t xml:space="preserve"> as “</w:t>
+      <w:r>
+        <w:rPr>
+          <w:sz w:val="24"/>
+          <w:szCs w:val="24"/>
+        </w:rPr>
+        <w:t>TotalDistance as “</w:t>
       </w:r>
       <w:r>
         <w:rPr>
@@ -2173,21 +2082,12 @@
           <w:szCs w:val="24"/>
         </w:rPr>
       </w:pPr>
-      <w:proofErr w:type="spellStart"/>
-      <w:r>
-        <w:rPr>
-          <w:sz w:val="24"/>
-          <w:szCs w:val="24"/>
-        </w:rPr>
-        <w:t>TrackerDistance</w:t>
-      </w:r>
-      <w:proofErr w:type="spellEnd"/>
-      <w:r>
-        <w:rPr>
-          <w:sz w:val="24"/>
-          <w:szCs w:val="24"/>
-        </w:rPr>
-        <w:t xml:space="preserve"> as “</w:t>
+      <w:r>
+        <w:rPr>
+          <w:sz w:val="24"/>
+          <w:szCs w:val="24"/>
+        </w:rPr>
+        <w:t>TrackerDistance as “</w:t>
       </w:r>
       <w:r>
         <w:rPr>
@@ -2216,7 +2116,6 @@
           <w:szCs w:val="24"/>
         </w:rPr>
       </w:pPr>
-      <w:proofErr w:type="spellStart"/>
       <w:r>
         <w:rPr>
           <w:sz w:val="24"/>
@@ -2224,7 +2123,6 @@
         </w:rPr>
         <w:t>LoggedActivitiesDistance</w:t>
       </w:r>
-      <w:proofErr w:type="spellEnd"/>
       <w:r>
         <w:rPr>
           <w:sz w:val="24"/>
@@ -2393,6 +2291,45 @@
     </w:sectPr>
   </w:body>
 </w:document>
+</file>
+
+<file path=word/comments.xml><?xml version="1.0" encoding="utf-8"?>
+<w:comments xmlns:wpc="http://schemas.microsoft.com/office/word/2010/wordprocessingCanvas" xmlns:cx="http://schemas.microsoft.com/office/drawing/2014/chartex" xmlns:cx1="http://schemas.microsoft.com/office/drawing/2015/9/8/chartex" xmlns:cx2="http://schemas.microsoft.com/office/drawing/2015/10/21/chartex" xmlns:cx3="http://schemas.microsoft.com/office/drawing/2016/5/9/chartex" xmlns:cx4="http://schemas.microsoft.com/office/drawing/2016/5/10/chartex" xmlns:cx5="http://schemas.microsoft.com/office/drawing/2016/5/11/chartex" xmlns:cx6="http://schemas.microsoft.com/office/drawing/2016/5/12/chartex" xmlns:cx7="http://schemas.microsoft.com/office/drawing/2016/5/13/chartex" xmlns:cx8="http://schemas.microsoft.com/office/drawing/2016/5/14/chartex" xmlns:mc="http://schemas.openxmlformats.org/markup-compatibility/2006" xmlns:aink="http://schemas.microsoft.com/office/drawing/2016/ink" xmlns:am3d="http://schemas.microsoft.com/office/drawing/2017/model3d" xmlns:o="urn:schemas-microsoft-com:office:office" xmlns:oel="http://schemas.microsoft.com/office/2019/extlst" xmlns:r="http://schemas.openxmlformats.org/officeDocument/2006/relationships" xmlns:m="http://schemas.openxmlformats.org/officeDocument/2006/math" xmlns:v="urn:schemas-microsoft-com:vml" xmlns:wp14="http://schemas.microsoft.com/office/word/2010/wordprocessingDrawing" xmlns:wp="http://schemas.openxmlformats.org/drawingml/2006/wordprocessingDrawing" xmlns:w10="urn:schemas-microsoft-com:office:word" xmlns:w="http://schemas.openxmlformats.org/wordprocessingml/2006/main" xmlns:w14="http://schemas.microsoft.com/office/word/2010/wordml" xmlns:w15="http://schemas.microsoft.com/office/word/2012/wordml" xmlns:w16cex="http://schemas.microsoft.com/office/word/2018/wordml/cex" xmlns:w16cid="http://schemas.microsoft.com/office/word/2016/wordml/cid" xmlns:w16="http://schemas.microsoft.com/office/word/2018/wordml" xmlns:w16sdtdh="http://schemas.microsoft.com/office/word/2020/wordml/sdtdatahash" xmlns:w16se="http://schemas.microsoft.com/office/word/2015/wordml/symex" xmlns:wpg="http://schemas.microsoft.com/office/word/2010/wordprocessingGroup" xmlns:wpi="http://schemas.microsoft.com/office/word/2010/wordprocessingInk" xmlns:wne="http://schemas.microsoft.com/office/word/2006/wordml" xmlns:wps="http://schemas.microsoft.com/office/word/2010/wordprocessingShape" mc:Ignorable="w14 w15 w16se w16cid w16 w16cex w16sdtdh wp14">
+  <w:comment w:id="0" w:author="Kevin Bray" w:date="2023-12-03T07:01:00Z" w:initials="KB">
+    <w:p>
+      <w:pPr>
+        <w:pStyle w:val="CommentText"/>
+      </w:pPr>
+      <w:r>
+        <w:rPr>
+          <w:rStyle w:val="CommentReference"/>
+        </w:rPr>
+        <w:annotationRef/>
+      </w:r>
+      <w:r>
+        <w:t>It would make sense that wearing a device for a longer period of time would lead to higher step counts.</w:t>
+      </w:r>
+    </w:p>
+  </w:comment>
+</w:comments>
+</file>
+
+<file path=word/commentsExtended.xml><?xml version="1.0" encoding="utf-8"?>
+<w15:commentsEx xmlns:wpc="http://schemas.microsoft.com/office/word/2010/wordprocessingCanvas" xmlns:cx="http://schemas.microsoft.com/office/drawing/2014/chartex" xmlns:cx1="http://schemas.microsoft.com/office/drawing/2015/9/8/chartex" xmlns:cx2="http://schemas.microsoft.com/office/drawing/2015/10/21/chartex" xmlns:cx3="http://schemas.microsoft.com/office/drawing/2016/5/9/chartex" xmlns:cx4="http://schemas.microsoft.com/office/drawing/2016/5/10/chartex" xmlns:cx5="http://schemas.microsoft.com/office/drawing/2016/5/11/chartex" xmlns:cx6="http://schemas.microsoft.com/office/drawing/2016/5/12/chartex" xmlns:cx7="http://schemas.microsoft.com/office/drawing/2016/5/13/chartex" xmlns:cx8="http://schemas.microsoft.com/office/drawing/2016/5/14/chartex" xmlns:mc="http://schemas.openxmlformats.org/markup-compatibility/2006" xmlns:aink="http://schemas.microsoft.com/office/drawing/2016/ink" xmlns:am3d="http://schemas.microsoft.com/office/drawing/2017/model3d" xmlns:o="urn:schemas-microsoft-com:office:office" xmlns:oel="http://schemas.microsoft.com/office/2019/extlst" xmlns:r="http://schemas.openxmlformats.org/officeDocument/2006/relationships" xmlns:m="http://schemas.openxmlformats.org/officeDocument/2006/math" xmlns:v="urn:schemas-microsoft-com:vml" xmlns:wp14="http://schemas.microsoft.com/office/word/2010/wordprocessingDrawing" xmlns:wp="http://schemas.openxmlformats.org/drawingml/2006/wordprocessingDrawing" xmlns:w10="urn:schemas-microsoft-com:office:word" xmlns:w="http://schemas.openxmlformats.org/wordprocessingml/2006/main" xmlns:w14="http://schemas.microsoft.com/office/word/2010/wordml" xmlns:w15="http://schemas.microsoft.com/office/word/2012/wordml" xmlns:w16cex="http://schemas.microsoft.com/office/word/2018/wordml/cex" xmlns:w16cid="http://schemas.microsoft.com/office/word/2016/wordml/cid" xmlns:w16="http://schemas.microsoft.com/office/word/2018/wordml" xmlns:w16sdtdh="http://schemas.microsoft.com/office/word/2020/wordml/sdtdatahash" xmlns:w16se="http://schemas.microsoft.com/office/word/2015/wordml/symex" xmlns:wpg="http://schemas.microsoft.com/office/word/2010/wordprocessingGroup" xmlns:wpi="http://schemas.microsoft.com/office/word/2010/wordprocessingInk" xmlns:wne="http://schemas.microsoft.com/office/word/2006/wordml" xmlns:wps="http://schemas.microsoft.com/office/word/2010/wordprocessingShape" mc:Ignorable="w14 w15 w16se w16cid w16 w16cex w16sdtdh wp14">
+  <w15:commentEx w15:paraId="7531FC38" w15:done="0"/>
+</w15:commentsEx>
+</file>
+
+<file path=word/commentsExtensible.xml><?xml version="1.0" encoding="utf-8"?>
+<w16cex:commentsExtensible xmlns:wpc="http://schemas.microsoft.com/office/word/2010/wordprocessingCanvas" xmlns:cx="http://schemas.microsoft.com/office/drawing/2014/chartex" xmlns:cx1="http://schemas.microsoft.com/office/drawing/2015/9/8/chartex" xmlns:cx2="http://schemas.microsoft.com/office/drawing/2015/10/21/chartex" xmlns:cx3="http://schemas.microsoft.com/office/drawing/2016/5/9/chartex" xmlns:cx4="http://schemas.microsoft.com/office/drawing/2016/5/10/chartex" xmlns:cx5="http://schemas.microsoft.com/office/drawing/2016/5/11/chartex" xmlns:cx6="http://schemas.microsoft.com/office/drawing/2016/5/12/chartex" xmlns:cx7="http://schemas.microsoft.com/office/drawing/2016/5/13/chartex" xmlns:cx8="http://schemas.microsoft.com/office/drawing/2016/5/14/chartex" xmlns:cr="http://schemas.microsoft.com/office/comments/2020/reactions" xmlns:mc="http://schemas.openxmlformats.org/markup-compatibility/2006" xmlns:aink="http://schemas.microsoft.com/office/drawing/2016/ink" xmlns:am3d="http://schemas.microsoft.com/office/drawing/2017/model3d" xmlns:o="urn:schemas-microsoft-com:office:office" xmlns:oel="http://schemas.microsoft.com/office/2019/extlst" xmlns:r="http://schemas.openxmlformats.org/officeDocument/2006/relationships" xmlns:m="http://schemas.openxmlformats.org/officeDocument/2006/math" xmlns:v="urn:schemas-microsoft-com:vml" xmlns:wp14="http://schemas.microsoft.com/office/word/2010/wordprocessingDrawing" xmlns:wp="http://schemas.openxmlformats.org/drawingml/2006/wordprocessingDrawing" xmlns:w10="urn:schemas-microsoft-com:office:word" xmlns:w="http://schemas.openxmlformats.org/wordprocessingml/2006/main" xmlns:w14="http://schemas.microsoft.com/office/word/2010/wordml" xmlns:w15="http://schemas.microsoft.com/office/word/2012/wordml" xmlns:w16cex="http://schemas.microsoft.com/office/word/2018/wordml/cex" xmlns:w16cid="http://schemas.microsoft.com/office/word/2016/wordml/cid" xmlns:w16="http://schemas.microsoft.com/office/word/2018/wordml" xmlns:w16sdtdh="http://schemas.microsoft.com/office/word/2020/wordml/sdtdatahash" xmlns:w16se="http://schemas.microsoft.com/office/word/2015/wordml/symex" xmlns:wpg="http://schemas.microsoft.com/office/word/2010/wordprocessingGroup" xmlns:wpi="http://schemas.microsoft.com/office/word/2010/wordprocessingInk" xmlns:wne="http://schemas.microsoft.com/office/word/2006/wordml" xmlns:wps="http://schemas.microsoft.com/office/word/2010/wordprocessingShape" mc:Ignorable="w14 w15 w16se w16cid w16 w16cex w16sdtdh cr wp14">
+  <w16cex:commentExtensible w16cex:durableId="7AAC75D9" w16cex:dateUtc="2023-12-03T12:01:00Z"/>
+</w16cex:commentsExtensible>
+</file>
+
+<file path=word/commentsIds.xml><?xml version="1.0" encoding="utf-8"?>
+<w16cid:commentsIds xmlns:wpc="http://schemas.microsoft.com/office/word/2010/wordprocessingCanvas" xmlns:cx="http://schemas.microsoft.com/office/drawing/2014/chartex" xmlns:cx1="http://schemas.microsoft.com/office/drawing/2015/9/8/chartex" xmlns:cx2="http://schemas.microsoft.com/office/drawing/2015/10/21/chartex" xmlns:cx3="http://schemas.microsoft.com/office/drawing/2016/5/9/chartex" xmlns:cx4="http://schemas.microsoft.com/office/drawing/2016/5/10/chartex" xmlns:cx5="http://schemas.microsoft.com/office/drawing/2016/5/11/chartex" xmlns:cx6="http://schemas.microsoft.com/office/drawing/2016/5/12/chartex" xmlns:cx7="http://schemas.microsoft.com/office/drawing/2016/5/13/chartex" xmlns:cx8="http://schemas.microsoft.com/office/drawing/2016/5/14/chartex" xmlns:mc="http://schemas.openxmlformats.org/markup-compatibility/2006" xmlns:aink="http://schemas.microsoft.com/office/drawing/2016/ink" xmlns:am3d="http://schemas.microsoft.com/office/drawing/2017/model3d" xmlns:o="urn:schemas-microsoft-com:office:office" xmlns:oel="http://schemas.microsoft.com/office/2019/extlst" xmlns:r="http://schemas.openxmlformats.org/officeDocument/2006/relationships" xmlns:m="http://schemas.openxmlformats.org/officeDocument/2006/math" xmlns:v="urn:schemas-microsoft-com:vml" xmlns:wp14="http://schemas.microsoft.com/office/word/2010/wordprocessingDrawing" xmlns:wp="http://schemas.openxmlformats.org/drawingml/2006/wordprocessingDrawing" xmlns:w10="urn:schemas-microsoft-com:office:word" xmlns:w="http://schemas.openxmlformats.org/wordprocessingml/2006/main" xmlns:w14="http://schemas.microsoft.com/office/word/2010/wordml" xmlns:w15="http://schemas.microsoft.com/office/word/2012/wordml" xmlns:w16cex="http://schemas.microsoft.com/office/word/2018/wordml/cex" xmlns:w16cid="http://schemas.microsoft.com/office/word/2016/wordml/cid" xmlns:w16="http://schemas.microsoft.com/office/word/2018/wordml" xmlns:w16sdtdh="http://schemas.microsoft.com/office/word/2020/wordml/sdtdatahash" xmlns:w16se="http://schemas.microsoft.com/office/word/2015/wordml/symex" xmlns:wpg="http://schemas.microsoft.com/office/word/2010/wordprocessingGroup" xmlns:wpi="http://schemas.microsoft.com/office/word/2010/wordprocessingInk" xmlns:wne="http://schemas.microsoft.com/office/word/2006/wordml" xmlns:wps="http://schemas.microsoft.com/office/word/2010/wordprocessingShape" mc:Ignorable="w14 w15 w16se w16cid w16 w16cex w16sdtdh wp14">
+  <w16cid:commentId w16cid:paraId="7531FC38" w16cid:durableId="7AAC75D9"/>
+</w16cid:commentsIds>
 </file>
 
 <file path=word/numbering.xml><?xml version="1.0" encoding="utf-8"?>
@@ -2513,6 +2450,14 @@
     <w:abstractNumId w:val="0"/>
   </w:num>
 </w:numbering>
+</file>
+
+<file path=word/people.xml><?xml version="1.0" encoding="utf-8"?>
+<w15:people xmlns:wpc="http://schemas.microsoft.com/office/word/2010/wordprocessingCanvas" xmlns:cx="http://schemas.microsoft.com/office/drawing/2014/chartex" xmlns:cx1="http://schemas.microsoft.com/office/drawing/2015/9/8/chartex" xmlns:cx2="http://schemas.microsoft.com/office/drawing/2015/10/21/chartex" xmlns:cx3="http://schemas.microsoft.com/office/drawing/2016/5/9/chartex" xmlns:cx4="http://schemas.microsoft.com/office/drawing/2016/5/10/chartex" xmlns:cx5="http://schemas.microsoft.com/office/drawing/2016/5/11/chartex" xmlns:cx6="http://schemas.microsoft.com/office/drawing/2016/5/12/chartex" xmlns:cx7="http://schemas.microsoft.com/office/drawing/2016/5/13/chartex" xmlns:cx8="http://schemas.microsoft.com/office/drawing/2016/5/14/chartex" xmlns:mc="http://schemas.openxmlformats.org/markup-compatibility/2006" xmlns:aink="http://schemas.microsoft.com/office/drawing/2016/ink" xmlns:am3d="http://schemas.microsoft.com/office/drawing/2017/model3d" xmlns:o="urn:schemas-microsoft-com:office:office" xmlns:oel="http://schemas.microsoft.com/office/2019/extlst" xmlns:r="http://schemas.openxmlformats.org/officeDocument/2006/relationships" xmlns:m="http://schemas.openxmlformats.org/officeDocument/2006/math" xmlns:v="urn:schemas-microsoft-com:vml" xmlns:wp14="http://schemas.microsoft.com/office/word/2010/wordprocessingDrawing" xmlns:wp="http://schemas.openxmlformats.org/drawingml/2006/wordprocessingDrawing" xmlns:w10="urn:schemas-microsoft-com:office:word" xmlns:w="http://schemas.openxmlformats.org/wordprocessingml/2006/main" xmlns:w14="http://schemas.microsoft.com/office/word/2010/wordml" xmlns:w15="http://schemas.microsoft.com/office/word/2012/wordml" xmlns:w16cex="http://schemas.microsoft.com/office/word/2018/wordml/cex" xmlns:w16cid="http://schemas.microsoft.com/office/word/2016/wordml/cid" xmlns:w16="http://schemas.microsoft.com/office/word/2018/wordml" xmlns:w16sdtdh="http://schemas.microsoft.com/office/word/2020/wordml/sdtdatahash" xmlns:w16se="http://schemas.microsoft.com/office/word/2015/wordml/symex" xmlns:wpg="http://schemas.microsoft.com/office/word/2010/wordprocessingGroup" xmlns:wpi="http://schemas.microsoft.com/office/word/2010/wordprocessingInk" xmlns:wne="http://schemas.microsoft.com/office/word/2006/wordml" xmlns:wps="http://schemas.microsoft.com/office/word/2010/wordprocessingShape" mc:Ignorable="w14 w15 w16se w16cid w16 w16cex w16sdtdh wp14">
+  <w15:person w15:author="Kevin Bray">
+    <w15:presenceInfo w15:providerId="Windows Live" w15:userId="9809675622287682"/>
+  </w15:person>
+</w15:people>
 </file>
 
 <file path=word/styles.xml><?xml version="1.0" encoding="utf-8"?>
@@ -2952,6 +2897,72 @@
       <w:contextualSpacing/>
     </w:pPr>
   </w:style>
+  <w:style w:type="character" w:styleId="CommentReference">
+    <w:name w:val="annotation reference"/>
+    <w:basedOn w:val="DefaultParagraphFont"/>
+    <w:uiPriority w:val="99"/>
+    <w:semiHidden/>
+    <w:unhideWhenUsed/>
+    <w:rsid w:val="00916FE8"/>
+    <w:rPr>
+      <w:sz w:val="16"/>
+      <w:szCs w:val="16"/>
+    </w:rPr>
+  </w:style>
+  <w:style w:type="paragraph" w:styleId="CommentText">
+    <w:name w:val="annotation text"/>
+    <w:basedOn w:val="Normal"/>
+    <w:link w:val="CommentTextChar"/>
+    <w:uiPriority w:val="99"/>
+    <w:unhideWhenUsed/>
+    <w:rsid w:val="00916FE8"/>
+    <w:pPr>
+      <w:spacing w:line="240" w:lineRule="auto"/>
+    </w:pPr>
+    <w:rPr>
+      <w:sz w:val="20"/>
+      <w:szCs w:val="20"/>
+    </w:rPr>
+  </w:style>
+  <w:style w:type="character" w:customStyle="1" w:styleId="CommentTextChar">
+    <w:name w:val="Comment Text Char"/>
+    <w:basedOn w:val="DefaultParagraphFont"/>
+    <w:link w:val="CommentText"/>
+    <w:uiPriority w:val="99"/>
+    <w:rsid w:val="00916FE8"/>
+    <w:rPr>
+      <w:sz w:val="20"/>
+      <w:szCs w:val="20"/>
+    </w:rPr>
+  </w:style>
+  <w:style w:type="paragraph" w:styleId="CommentSubject">
+    <w:name w:val="annotation subject"/>
+    <w:basedOn w:val="CommentText"/>
+    <w:next w:val="CommentText"/>
+    <w:link w:val="CommentSubjectChar"/>
+    <w:uiPriority w:val="99"/>
+    <w:semiHidden/>
+    <w:unhideWhenUsed/>
+    <w:rsid w:val="00916FE8"/>
+    <w:rPr>
+      <w:b/>
+      <w:bCs/>
+    </w:rPr>
+  </w:style>
+  <w:style w:type="character" w:customStyle="1" w:styleId="CommentSubjectChar">
+    <w:name w:val="Comment Subject Char"/>
+    <w:basedOn w:val="CommentTextChar"/>
+    <w:link w:val="CommentSubject"/>
+    <w:uiPriority w:val="99"/>
+    <w:semiHidden/>
+    <w:rsid w:val="00916FE8"/>
+    <w:rPr>
+      <w:b/>
+      <w:bCs/>
+      <w:sz w:val="20"/>
+      <w:szCs w:val="20"/>
+    </w:rPr>
+  </w:style>
 </w:styles>
 </file>
 

</xml_diff>